<commit_message>
Adding Test Plan & Startergy Documents
</commit_message>
<xml_diff>
--- a/TEST STATERGY.docx
+++ b/TEST STATERGY.docx
@@ -91,12 +91,6 @@
         <w:gridCol w:w="6840"/>
       </w:tblGrid>
       <w:tr>
-        <w:tblPrEx>
-          <w:tblCellMar>
-            <w:top w:w="0" w:type="dxa"/>
-            <w:bottom w:w="0" w:type="dxa"/>
-          </w:tblCellMar>
-        </w:tblPrEx>
         <w:trPr>
           <w:trHeight w:val="284"/>
         </w:trPr>
@@ -136,12 +130,6 @@
         </w:tc>
       </w:tr>
       <w:tr>
-        <w:tblPrEx>
-          <w:tblCellMar>
-            <w:top w:w="0" w:type="dxa"/>
-            <w:bottom w:w="0" w:type="dxa"/>
-          </w:tblCellMar>
-        </w:tblPrEx>
         <w:trPr>
           <w:trHeight w:val="284"/>
         </w:trPr>
@@ -181,12 +169,6 @@
         </w:tc>
       </w:tr>
       <w:tr>
-        <w:tblPrEx>
-          <w:tblCellMar>
-            <w:top w:w="0" w:type="dxa"/>
-            <w:bottom w:w="0" w:type="dxa"/>
-          </w:tblCellMar>
-        </w:tblPrEx>
         <w:trPr>
           <w:trHeight w:val="284"/>
         </w:trPr>
@@ -226,12 +208,6 @@
         </w:tc>
       </w:tr>
       <w:tr>
-        <w:tblPrEx>
-          <w:tblCellMar>
-            <w:top w:w="0" w:type="dxa"/>
-            <w:bottom w:w="0" w:type="dxa"/>
-          </w:tblCellMar>
-        </w:tblPrEx>
         <w:trPr>
           <w:trHeight w:val="284"/>
         </w:trPr>
@@ -265,25 +241,12 @@
                 <w:rFonts w:asciiTheme="minorHAnsi" w:hAnsiTheme="minorHAnsi" w:cstheme="minorHAnsi"/>
                 <w:szCs w:val="24"/>
               </w:rPr>
-              <w:t>Test Statergy</w:t>
-            </w:r>
-            <w:r>
-              <w:rPr>
-                <w:rFonts w:asciiTheme="minorHAnsi" w:hAnsiTheme="minorHAnsi" w:cstheme="minorHAnsi"/>
-                <w:szCs w:val="24"/>
-              </w:rPr>
-              <w:t>.doc</w:t>
+              <w:t>Test Statergy.doc</w:t>
             </w:r>
           </w:p>
         </w:tc>
       </w:tr>
       <w:tr>
-        <w:tblPrEx>
-          <w:tblCellMar>
-            <w:top w:w="0" w:type="dxa"/>
-            <w:bottom w:w="0" w:type="dxa"/>
-          </w:tblCellMar>
-        </w:tblPrEx>
         <w:trPr>
           <w:trHeight w:val="284"/>
         </w:trPr>
@@ -332,12 +295,6 @@
         </w:tc>
       </w:tr>
       <w:tr>
-        <w:tblPrEx>
-          <w:tblCellMar>
-            <w:top w:w="0" w:type="dxa"/>
-            <w:bottom w:w="0" w:type="dxa"/>
-          </w:tblCellMar>
-        </w:tblPrEx>
         <w:trPr>
           <w:trHeight w:val="284"/>
         </w:trPr>
@@ -377,12 +334,6 @@
         </w:tc>
       </w:tr>
       <w:tr>
-        <w:tblPrEx>
-          <w:tblCellMar>
-            <w:top w:w="0" w:type="dxa"/>
-            <w:bottom w:w="0" w:type="dxa"/>
-          </w:tblCellMar>
-        </w:tblPrEx>
         <w:trPr>
           <w:trHeight w:val="284"/>
         </w:trPr>
@@ -453,15 +404,7 @@
           <w:b/>
           <w:u w:val="single"/>
         </w:rPr>
-        <w:t>Change Control</w:t>
-      </w:r>
-      <w:r>
-        <w:rPr>
-          <w:rFonts w:asciiTheme="minorHAnsi" w:hAnsiTheme="minorHAnsi" w:cstheme="minorHAnsi"/>
-          <w:b/>
-          <w:u w:val="single"/>
-        </w:rPr>
-        <w:t>:</w:t>
+        <w:t>Change Control:</w:t>
       </w:r>
     </w:p>
     <w:tbl>
@@ -778,21 +721,7 @@
                 <w:rFonts w:asciiTheme="minorHAnsi" w:hAnsiTheme="minorHAnsi" w:cstheme="minorHAnsi"/>
                 <w:szCs w:val="24"/>
               </w:rPr>
-              <w:t xml:space="preserve">Details on </w:t>
-            </w:r>
-            <w:r>
-              <w:rPr>
-                <w:rFonts w:asciiTheme="minorHAnsi" w:hAnsiTheme="minorHAnsi" w:cstheme="minorHAnsi"/>
-                <w:szCs w:val="24"/>
-              </w:rPr>
-              <w:t>second</w:t>
-            </w:r>
-            <w:r>
-              <w:rPr>
-                <w:rFonts w:asciiTheme="minorHAnsi" w:hAnsiTheme="minorHAnsi" w:cstheme="minorHAnsi"/>
-                <w:szCs w:val="24"/>
-              </w:rPr>
-              <w:t xml:space="preserve"> page of registration form</w:t>
+              <w:t>Details on second page of registration form</w:t>
             </w:r>
           </w:p>
         </w:tc>
@@ -976,6 +905,7 @@
           <w:color w:val="auto"/>
           <w:spacing w:val="0"/>
           <w:szCs w:val="22"/>
+          <w:lang w:val="en-US"/>
         </w:rPr>
         <w:id w:val="199740041"/>
         <w:docPartObj>
@@ -987,7 +917,6 @@
         <w:rPr>
           <w:rFonts w:eastAsia="Times New Roman"/>
           <w:szCs w:val="24"/>
-          <w:lang w:val="en-US"/>
         </w:rPr>
       </w:sdtEndPr>
       <w:sdtContent>
@@ -1012,10 +941,9 @@
           <w:pPr>
             <w:pStyle w:val="TOC1"/>
             <w:rPr>
-              <w:rFonts w:eastAsiaTheme="minorEastAsia" w:cstheme="minorBidi"/>
+              <w:rFonts w:asciiTheme="minorHAnsi" w:eastAsiaTheme="minorEastAsia" w:hAnsiTheme="minorHAnsi" w:cstheme="minorHAnsi"/>
               <w:b w:val="0"/>
-              <w:sz w:val="22"/>
-              <w:szCs w:val="22"/>
+              <w:sz w:val="28"/>
               <w:lang w:val="en-IN" w:eastAsia="en-IN"/>
             </w:rPr>
           </w:pPr>
@@ -1041,55 +969,71 @@
             <w:r>
               <w:rPr>
                 <w:rStyle w:val="Hyperlink"/>
-                <w:rFonts w:ascii="Arial" w:eastAsiaTheme="majorEastAsia" w:hAnsi="Arial" w:cs="Arial"/>
+                <w:rFonts w:asciiTheme="minorHAnsi" w:eastAsiaTheme="majorEastAsia" w:hAnsiTheme="minorHAnsi" w:cstheme="minorHAnsi"/>
+                <w:sz w:val="28"/>
               </w:rPr>
               <w:t>1. Scope</w:t>
             </w:r>
             <w:r>
               <w:rPr>
                 <w:rStyle w:val="Hyperlink"/>
-                <w:rFonts w:ascii="Arial" w:eastAsiaTheme="majorEastAsia" w:hAnsi="Arial" w:cs="Arial"/>
+                <w:rFonts w:asciiTheme="minorHAnsi" w:eastAsiaTheme="majorEastAsia" w:hAnsiTheme="minorHAnsi" w:cstheme="minorHAnsi"/>
+                <w:sz w:val="28"/>
               </w:rPr>
               <w:t xml:space="preserve"> &amp; Overview</w:t>
             </w:r>
             <w:r>
               <w:rPr>
+                <w:rFonts w:asciiTheme="minorHAnsi" w:hAnsiTheme="minorHAnsi" w:cstheme="minorHAnsi"/>
                 <w:webHidden/>
+                <w:sz w:val="28"/>
               </w:rPr>
               <w:tab/>
             </w:r>
             <w:r>
               <w:rPr>
+                <w:rFonts w:asciiTheme="minorHAnsi" w:hAnsiTheme="minorHAnsi" w:cstheme="minorHAnsi"/>
                 <w:webHidden/>
+                <w:sz w:val="28"/>
               </w:rPr>
               <w:fldChar w:fldCharType="begin"/>
             </w:r>
             <w:r>
               <w:rPr>
+                <w:rFonts w:asciiTheme="minorHAnsi" w:hAnsiTheme="minorHAnsi" w:cstheme="minorHAnsi"/>
                 <w:webHidden/>
+                <w:sz w:val="28"/>
               </w:rPr>
               <w:instrText xml:space="preserve"> PAGEREF _Toc534636696 \h </w:instrText>
             </w:r>
             <w:r>
               <w:rPr>
+                <w:rFonts w:asciiTheme="minorHAnsi" w:hAnsiTheme="minorHAnsi" w:cstheme="minorHAnsi"/>
                 <w:webHidden/>
-              </w:rPr>
-            </w:r>
-            <w:r>
-              <w:rPr>
+                <w:sz w:val="28"/>
+              </w:rPr>
+            </w:r>
+            <w:r>
+              <w:rPr>
+                <w:rFonts w:asciiTheme="minorHAnsi" w:hAnsiTheme="minorHAnsi" w:cstheme="minorHAnsi"/>
                 <w:webHidden/>
+                <w:sz w:val="28"/>
               </w:rPr>
               <w:fldChar w:fldCharType="separate"/>
             </w:r>
             <w:r>
               <w:rPr>
+                <w:rFonts w:asciiTheme="minorHAnsi" w:hAnsiTheme="minorHAnsi" w:cstheme="minorHAnsi"/>
                 <w:webHidden/>
+                <w:sz w:val="28"/>
               </w:rPr>
               <w:t>3</w:t>
             </w:r>
             <w:r>
               <w:rPr>
+                <w:rFonts w:asciiTheme="minorHAnsi" w:hAnsiTheme="minorHAnsi" w:cstheme="minorHAnsi"/>
                 <w:webHidden/>
+                <w:sz w:val="28"/>
               </w:rPr>
               <w:fldChar w:fldCharType="end"/>
             </w:r>
@@ -1099,10 +1043,9 @@
           <w:pPr>
             <w:pStyle w:val="TOC1"/>
             <w:rPr>
-              <w:rFonts w:eastAsiaTheme="minorEastAsia" w:cstheme="minorBidi"/>
+              <w:rFonts w:asciiTheme="minorHAnsi" w:eastAsiaTheme="minorEastAsia" w:hAnsiTheme="minorHAnsi" w:cstheme="minorHAnsi"/>
               <w:b w:val="0"/>
-              <w:sz w:val="22"/>
-              <w:szCs w:val="22"/>
+              <w:sz w:val="28"/>
               <w:lang w:val="en-IN" w:eastAsia="en-IN"/>
             </w:rPr>
           </w:pPr>
@@ -1110,48 +1053,63 @@
             <w:r>
               <w:rPr>
                 <w:rStyle w:val="Hyperlink"/>
-                <w:rFonts w:ascii="Arial" w:eastAsiaTheme="majorEastAsia" w:hAnsi="Arial" w:cs="Arial"/>
+                <w:rFonts w:asciiTheme="minorHAnsi" w:eastAsiaTheme="majorEastAsia" w:hAnsiTheme="minorHAnsi" w:cstheme="minorHAnsi"/>
+                <w:sz w:val="28"/>
               </w:rPr>
               <w:t>2. Test Approach</w:t>
             </w:r>
             <w:r>
               <w:rPr>
+                <w:rFonts w:asciiTheme="minorHAnsi" w:hAnsiTheme="minorHAnsi" w:cstheme="minorHAnsi"/>
                 <w:webHidden/>
+                <w:sz w:val="28"/>
               </w:rPr>
               <w:tab/>
             </w:r>
             <w:r>
               <w:rPr>
+                <w:rFonts w:asciiTheme="minorHAnsi" w:hAnsiTheme="minorHAnsi" w:cstheme="minorHAnsi"/>
                 <w:webHidden/>
+                <w:sz w:val="28"/>
               </w:rPr>
               <w:fldChar w:fldCharType="begin"/>
             </w:r>
             <w:r>
               <w:rPr>
+                <w:rFonts w:asciiTheme="minorHAnsi" w:hAnsiTheme="minorHAnsi" w:cstheme="minorHAnsi"/>
                 <w:webHidden/>
+                <w:sz w:val="28"/>
               </w:rPr>
               <w:instrText xml:space="preserve"> PAGEREF _Toc534636697 \h </w:instrText>
             </w:r>
             <w:r>
               <w:rPr>
+                <w:rFonts w:asciiTheme="minorHAnsi" w:hAnsiTheme="minorHAnsi" w:cstheme="minorHAnsi"/>
                 <w:webHidden/>
-              </w:rPr>
-            </w:r>
-            <w:r>
-              <w:rPr>
+                <w:sz w:val="28"/>
+              </w:rPr>
+            </w:r>
+            <w:r>
+              <w:rPr>
+                <w:rFonts w:asciiTheme="minorHAnsi" w:hAnsiTheme="minorHAnsi" w:cstheme="minorHAnsi"/>
                 <w:webHidden/>
+                <w:sz w:val="28"/>
               </w:rPr>
               <w:fldChar w:fldCharType="separate"/>
             </w:r>
             <w:r>
               <w:rPr>
+                <w:rFonts w:asciiTheme="minorHAnsi" w:hAnsiTheme="minorHAnsi" w:cstheme="minorHAnsi"/>
                 <w:webHidden/>
+                <w:sz w:val="28"/>
               </w:rPr>
               <w:t>4</w:t>
             </w:r>
             <w:r>
               <w:rPr>
+                <w:rFonts w:asciiTheme="minorHAnsi" w:hAnsiTheme="minorHAnsi" w:cstheme="minorHAnsi"/>
                 <w:webHidden/>
+                <w:sz w:val="28"/>
               </w:rPr>
               <w:fldChar w:fldCharType="end"/>
             </w:r>
@@ -1161,10 +1119,9 @@
           <w:pPr>
             <w:pStyle w:val="TOC1"/>
             <w:rPr>
-              <w:rFonts w:eastAsiaTheme="minorEastAsia" w:cstheme="minorBidi"/>
+              <w:rFonts w:asciiTheme="minorHAnsi" w:eastAsiaTheme="minorEastAsia" w:hAnsiTheme="minorHAnsi" w:cstheme="minorHAnsi"/>
               <w:b w:val="0"/>
-              <w:sz w:val="22"/>
-              <w:szCs w:val="22"/>
+              <w:sz w:val="28"/>
               <w:lang w:val="en-IN" w:eastAsia="en-IN"/>
             </w:rPr>
           </w:pPr>
@@ -1172,48 +1129,63 @@
             <w:r>
               <w:rPr>
                 <w:rStyle w:val="Hyperlink"/>
-                <w:rFonts w:ascii="Arial" w:eastAsiaTheme="majorEastAsia" w:hAnsi="Arial" w:cs="Arial"/>
+                <w:rFonts w:asciiTheme="minorHAnsi" w:eastAsiaTheme="majorEastAsia" w:hAnsiTheme="minorHAnsi" w:cstheme="minorHAnsi"/>
+                <w:sz w:val="28"/>
               </w:rPr>
               <w:t>3. Test Environment</w:t>
             </w:r>
             <w:r>
               <w:rPr>
+                <w:rFonts w:asciiTheme="minorHAnsi" w:hAnsiTheme="minorHAnsi" w:cstheme="minorHAnsi"/>
                 <w:webHidden/>
+                <w:sz w:val="28"/>
               </w:rPr>
               <w:tab/>
             </w:r>
             <w:r>
               <w:rPr>
+                <w:rFonts w:asciiTheme="minorHAnsi" w:hAnsiTheme="minorHAnsi" w:cstheme="minorHAnsi"/>
                 <w:webHidden/>
+                <w:sz w:val="28"/>
               </w:rPr>
               <w:fldChar w:fldCharType="begin"/>
             </w:r>
             <w:r>
               <w:rPr>
+                <w:rFonts w:asciiTheme="minorHAnsi" w:hAnsiTheme="minorHAnsi" w:cstheme="minorHAnsi"/>
                 <w:webHidden/>
+                <w:sz w:val="28"/>
               </w:rPr>
               <w:instrText xml:space="preserve"> PAGEREF _Toc534636698 \h </w:instrText>
             </w:r>
             <w:r>
               <w:rPr>
+                <w:rFonts w:asciiTheme="minorHAnsi" w:hAnsiTheme="minorHAnsi" w:cstheme="minorHAnsi"/>
                 <w:webHidden/>
-              </w:rPr>
-            </w:r>
-            <w:r>
-              <w:rPr>
+                <w:sz w:val="28"/>
+              </w:rPr>
+            </w:r>
+            <w:r>
+              <w:rPr>
+                <w:rFonts w:asciiTheme="minorHAnsi" w:hAnsiTheme="minorHAnsi" w:cstheme="minorHAnsi"/>
                 <w:webHidden/>
+                <w:sz w:val="28"/>
               </w:rPr>
               <w:fldChar w:fldCharType="separate"/>
             </w:r>
             <w:r>
               <w:rPr>
+                <w:rFonts w:asciiTheme="minorHAnsi" w:hAnsiTheme="minorHAnsi" w:cstheme="minorHAnsi"/>
                 <w:webHidden/>
+                <w:sz w:val="28"/>
               </w:rPr>
               <w:t>5</w:t>
             </w:r>
             <w:r>
               <w:rPr>
+                <w:rFonts w:asciiTheme="minorHAnsi" w:hAnsiTheme="minorHAnsi" w:cstheme="minorHAnsi"/>
                 <w:webHidden/>
+                <w:sz w:val="28"/>
               </w:rPr>
               <w:fldChar w:fldCharType="end"/>
             </w:r>
@@ -1223,10 +1195,9 @@
           <w:pPr>
             <w:pStyle w:val="TOC1"/>
             <w:rPr>
-              <w:rFonts w:eastAsiaTheme="minorEastAsia" w:cstheme="minorBidi"/>
+              <w:rFonts w:asciiTheme="minorHAnsi" w:eastAsiaTheme="minorEastAsia" w:hAnsiTheme="minorHAnsi" w:cstheme="minorHAnsi"/>
               <w:b w:val="0"/>
-              <w:sz w:val="22"/>
-              <w:szCs w:val="22"/>
+              <w:sz w:val="28"/>
               <w:lang w:val="en-IN" w:eastAsia="en-IN"/>
             </w:rPr>
           </w:pPr>
@@ -1234,48 +1205,63 @@
             <w:r>
               <w:rPr>
                 <w:rStyle w:val="Hyperlink"/>
-                <w:rFonts w:ascii="Arial" w:eastAsiaTheme="majorEastAsia" w:hAnsi="Arial" w:cs="Arial"/>
+                <w:rFonts w:asciiTheme="minorHAnsi" w:eastAsiaTheme="majorEastAsia" w:hAnsiTheme="minorHAnsi" w:cstheme="minorHAnsi"/>
+                <w:sz w:val="28"/>
               </w:rPr>
               <w:t>4. Testing Tools</w:t>
             </w:r>
             <w:r>
               <w:rPr>
+                <w:rFonts w:asciiTheme="minorHAnsi" w:hAnsiTheme="minorHAnsi" w:cstheme="minorHAnsi"/>
                 <w:webHidden/>
+                <w:sz w:val="28"/>
               </w:rPr>
               <w:tab/>
             </w:r>
             <w:r>
               <w:rPr>
+                <w:rFonts w:asciiTheme="minorHAnsi" w:hAnsiTheme="minorHAnsi" w:cstheme="minorHAnsi"/>
                 <w:webHidden/>
+                <w:sz w:val="28"/>
               </w:rPr>
               <w:fldChar w:fldCharType="begin"/>
             </w:r>
             <w:r>
               <w:rPr>
+                <w:rFonts w:asciiTheme="minorHAnsi" w:hAnsiTheme="minorHAnsi" w:cstheme="minorHAnsi"/>
                 <w:webHidden/>
+                <w:sz w:val="28"/>
               </w:rPr>
               <w:instrText xml:space="preserve"> PAGEREF _Toc534636699 \h </w:instrText>
             </w:r>
             <w:r>
               <w:rPr>
+                <w:rFonts w:asciiTheme="minorHAnsi" w:hAnsiTheme="minorHAnsi" w:cstheme="minorHAnsi"/>
                 <w:webHidden/>
-              </w:rPr>
-            </w:r>
-            <w:r>
-              <w:rPr>
+                <w:sz w:val="28"/>
+              </w:rPr>
+            </w:r>
+            <w:r>
+              <w:rPr>
+                <w:rFonts w:asciiTheme="minorHAnsi" w:hAnsiTheme="minorHAnsi" w:cstheme="minorHAnsi"/>
                 <w:webHidden/>
+                <w:sz w:val="28"/>
               </w:rPr>
               <w:fldChar w:fldCharType="separate"/>
             </w:r>
             <w:r>
               <w:rPr>
+                <w:rFonts w:asciiTheme="minorHAnsi" w:hAnsiTheme="minorHAnsi" w:cstheme="minorHAnsi"/>
                 <w:webHidden/>
+                <w:sz w:val="28"/>
               </w:rPr>
               <w:t>6</w:t>
             </w:r>
             <w:r>
               <w:rPr>
+                <w:rFonts w:asciiTheme="minorHAnsi" w:hAnsiTheme="minorHAnsi" w:cstheme="minorHAnsi"/>
                 <w:webHidden/>
+                <w:sz w:val="28"/>
               </w:rPr>
               <w:fldChar w:fldCharType="end"/>
             </w:r>
@@ -1285,10 +1271,9 @@
           <w:pPr>
             <w:pStyle w:val="TOC1"/>
             <w:rPr>
-              <w:rFonts w:eastAsiaTheme="minorEastAsia" w:cstheme="minorBidi"/>
+              <w:rFonts w:asciiTheme="minorHAnsi" w:eastAsiaTheme="minorEastAsia" w:hAnsiTheme="minorHAnsi" w:cstheme="minorHAnsi"/>
               <w:b w:val="0"/>
-              <w:sz w:val="22"/>
-              <w:szCs w:val="22"/>
+              <w:sz w:val="28"/>
               <w:lang w:val="en-IN" w:eastAsia="en-IN"/>
             </w:rPr>
           </w:pPr>
@@ -1296,48 +1281,63 @@
             <w:r>
               <w:rPr>
                 <w:rStyle w:val="Hyperlink"/>
-                <w:rFonts w:ascii="Arial" w:eastAsiaTheme="majorEastAsia" w:hAnsi="Arial" w:cs="Arial"/>
+                <w:rFonts w:asciiTheme="minorHAnsi" w:eastAsiaTheme="majorEastAsia" w:hAnsiTheme="minorHAnsi" w:cstheme="minorHAnsi"/>
+                <w:sz w:val="28"/>
               </w:rPr>
               <w:t>5. Release Control</w:t>
             </w:r>
             <w:r>
               <w:rPr>
+                <w:rFonts w:asciiTheme="minorHAnsi" w:hAnsiTheme="minorHAnsi" w:cstheme="minorHAnsi"/>
                 <w:webHidden/>
+                <w:sz w:val="28"/>
               </w:rPr>
               <w:tab/>
             </w:r>
             <w:r>
               <w:rPr>
+                <w:rFonts w:asciiTheme="minorHAnsi" w:hAnsiTheme="minorHAnsi" w:cstheme="minorHAnsi"/>
                 <w:webHidden/>
+                <w:sz w:val="28"/>
               </w:rPr>
               <w:fldChar w:fldCharType="begin"/>
             </w:r>
             <w:r>
               <w:rPr>
+                <w:rFonts w:asciiTheme="minorHAnsi" w:hAnsiTheme="minorHAnsi" w:cstheme="minorHAnsi"/>
                 <w:webHidden/>
+                <w:sz w:val="28"/>
               </w:rPr>
               <w:instrText xml:space="preserve"> PAGEREF _Toc534636700 \h </w:instrText>
             </w:r>
             <w:r>
               <w:rPr>
+                <w:rFonts w:asciiTheme="minorHAnsi" w:hAnsiTheme="minorHAnsi" w:cstheme="minorHAnsi"/>
                 <w:webHidden/>
-              </w:rPr>
-            </w:r>
-            <w:r>
-              <w:rPr>
+                <w:sz w:val="28"/>
+              </w:rPr>
+            </w:r>
+            <w:r>
+              <w:rPr>
+                <w:rFonts w:asciiTheme="minorHAnsi" w:hAnsiTheme="minorHAnsi" w:cstheme="minorHAnsi"/>
                 <w:webHidden/>
+                <w:sz w:val="28"/>
               </w:rPr>
               <w:fldChar w:fldCharType="separate"/>
             </w:r>
             <w:r>
               <w:rPr>
+                <w:rFonts w:asciiTheme="minorHAnsi" w:hAnsiTheme="minorHAnsi" w:cstheme="minorHAnsi"/>
                 <w:webHidden/>
+                <w:sz w:val="28"/>
               </w:rPr>
               <w:t>7</w:t>
             </w:r>
             <w:r>
               <w:rPr>
+                <w:rFonts w:asciiTheme="minorHAnsi" w:hAnsiTheme="minorHAnsi" w:cstheme="minorHAnsi"/>
                 <w:webHidden/>
+                <w:sz w:val="28"/>
               </w:rPr>
               <w:fldChar w:fldCharType="end"/>
             </w:r>
@@ -1347,10 +1347,9 @@
           <w:pPr>
             <w:pStyle w:val="TOC1"/>
             <w:rPr>
-              <w:rFonts w:eastAsiaTheme="minorEastAsia" w:cstheme="minorBidi"/>
+              <w:rFonts w:asciiTheme="minorHAnsi" w:eastAsiaTheme="minorEastAsia" w:hAnsiTheme="minorHAnsi" w:cstheme="minorHAnsi"/>
               <w:b w:val="0"/>
-              <w:sz w:val="22"/>
-              <w:szCs w:val="22"/>
+              <w:sz w:val="28"/>
               <w:lang w:val="en-IN" w:eastAsia="en-IN"/>
             </w:rPr>
           </w:pPr>
@@ -1358,48 +1357,63 @@
             <w:r>
               <w:rPr>
                 <w:rStyle w:val="Hyperlink"/>
-                <w:rFonts w:ascii="Arial" w:eastAsiaTheme="majorEastAsia" w:hAnsi="Arial" w:cs="Arial"/>
+                <w:rFonts w:asciiTheme="minorHAnsi" w:eastAsiaTheme="majorEastAsia" w:hAnsiTheme="minorHAnsi" w:cstheme="minorHAnsi"/>
+                <w:sz w:val="28"/>
               </w:rPr>
               <w:t>6. Risk Analysis</w:t>
             </w:r>
             <w:r>
               <w:rPr>
+                <w:rFonts w:asciiTheme="minorHAnsi" w:hAnsiTheme="minorHAnsi" w:cstheme="minorHAnsi"/>
                 <w:webHidden/>
+                <w:sz w:val="28"/>
               </w:rPr>
               <w:tab/>
             </w:r>
             <w:r>
               <w:rPr>
+                <w:rFonts w:asciiTheme="minorHAnsi" w:hAnsiTheme="minorHAnsi" w:cstheme="minorHAnsi"/>
                 <w:webHidden/>
+                <w:sz w:val="28"/>
               </w:rPr>
               <w:fldChar w:fldCharType="begin"/>
             </w:r>
             <w:r>
               <w:rPr>
+                <w:rFonts w:asciiTheme="minorHAnsi" w:hAnsiTheme="minorHAnsi" w:cstheme="minorHAnsi"/>
                 <w:webHidden/>
+                <w:sz w:val="28"/>
               </w:rPr>
               <w:instrText xml:space="preserve"> PAGEREF _Toc534636701 \h </w:instrText>
             </w:r>
             <w:r>
               <w:rPr>
+                <w:rFonts w:asciiTheme="minorHAnsi" w:hAnsiTheme="minorHAnsi" w:cstheme="minorHAnsi"/>
                 <w:webHidden/>
-              </w:rPr>
-            </w:r>
-            <w:r>
-              <w:rPr>
+                <w:sz w:val="28"/>
+              </w:rPr>
+            </w:r>
+            <w:r>
+              <w:rPr>
+                <w:rFonts w:asciiTheme="minorHAnsi" w:hAnsiTheme="minorHAnsi" w:cstheme="minorHAnsi"/>
                 <w:webHidden/>
+                <w:sz w:val="28"/>
               </w:rPr>
               <w:fldChar w:fldCharType="separate"/>
             </w:r>
             <w:r>
               <w:rPr>
+                <w:rFonts w:asciiTheme="minorHAnsi" w:hAnsiTheme="minorHAnsi" w:cstheme="minorHAnsi"/>
                 <w:webHidden/>
+                <w:sz w:val="28"/>
               </w:rPr>
               <w:t>8</w:t>
             </w:r>
             <w:r>
               <w:rPr>
+                <w:rFonts w:asciiTheme="minorHAnsi" w:hAnsiTheme="minorHAnsi" w:cstheme="minorHAnsi"/>
                 <w:webHidden/>
+                <w:sz w:val="28"/>
               </w:rPr>
               <w:fldChar w:fldCharType="end"/>
             </w:r>
@@ -1409,10 +1423,9 @@
           <w:pPr>
             <w:pStyle w:val="TOC1"/>
             <w:rPr>
-              <w:rFonts w:eastAsiaTheme="minorEastAsia" w:cstheme="minorBidi"/>
+              <w:rFonts w:asciiTheme="minorHAnsi" w:eastAsiaTheme="minorEastAsia" w:hAnsiTheme="minorHAnsi" w:cstheme="minorHAnsi"/>
               <w:b w:val="0"/>
-              <w:sz w:val="22"/>
-              <w:szCs w:val="22"/>
+              <w:sz w:val="28"/>
               <w:lang w:val="en-IN" w:eastAsia="en-IN"/>
             </w:rPr>
           </w:pPr>
@@ -1420,48 +1433,63 @@
             <w:r>
               <w:rPr>
                 <w:rStyle w:val="Hyperlink"/>
-                <w:rFonts w:ascii="Arial" w:eastAsiaTheme="majorEastAsia" w:hAnsi="Arial" w:cs="Arial"/>
+                <w:rFonts w:asciiTheme="minorHAnsi" w:eastAsiaTheme="majorEastAsia" w:hAnsiTheme="minorHAnsi" w:cstheme="minorHAnsi"/>
+                <w:sz w:val="28"/>
               </w:rPr>
               <w:t>7. Review and Approvals</w:t>
             </w:r>
             <w:r>
               <w:rPr>
+                <w:rFonts w:asciiTheme="minorHAnsi" w:hAnsiTheme="minorHAnsi" w:cstheme="minorHAnsi"/>
                 <w:webHidden/>
+                <w:sz w:val="28"/>
               </w:rPr>
               <w:tab/>
             </w:r>
             <w:r>
               <w:rPr>
+                <w:rFonts w:asciiTheme="minorHAnsi" w:hAnsiTheme="minorHAnsi" w:cstheme="minorHAnsi"/>
                 <w:webHidden/>
+                <w:sz w:val="28"/>
               </w:rPr>
               <w:fldChar w:fldCharType="begin"/>
             </w:r>
             <w:r>
               <w:rPr>
+                <w:rFonts w:asciiTheme="minorHAnsi" w:hAnsiTheme="minorHAnsi" w:cstheme="minorHAnsi"/>
                 <w:webHidden/>
+                <w:sz w:val="28"/>
               </w:rPr>
               <w:instrText xml:space="preserve"> PAGEREF _Toc534636702 \h </w:instrText>
             </w:r>
             <w:r>
               <w:rPr>
+                <w:rFonts w:asciiTheme="minorHAnsi" w:hAnsiTheme="minorHAnsi" w:cstheme="minorHAnsi"/>
                 <w:webHidden/>
-              </w:rPr>
-            </w:r>
-            <w:r>
-              <w:rPr>
+                <w:sz w:val="28"/>
+              </w:rPr>
+            </w:r>
+            <w:r>
+              <w:rPr>
+                <w:rFonts w:asciiTheme="minorHAnsi" w:hAnsiTheme="minorHAnsi" w:cstheme="minorHAnsi"/>
                 <w:webHidden/>
+                <w:sz w:val="28"/>
               </w:rPr>
               <w:fldChar w:fldCharType="separate"/>
             </w:r>
             <w:r>
               <w:rPr>
+                <w:rFonts w:asciiTheme="minorHAnsi" w:hAnsiTheme="minorHAnsi" w:cstheme="minorHAnsi"/>
                 <w:webHidden/>
+                <w:sz w:val="28"/>
               </w:rPr>
               <w:t>9</w:t>
             </w:r>
             <w:r>
               <w:rPr>
+                <w:rFonts w:asciiTheme="minorHAnsi" w:hAnsiTheme="minorHAnsi" w:cstheme="minorHAnsi"/>
                 <w:webHidden/>
+                <w:sz w:val="28"/>
               </w:rPr>
               <w:fldChar w:fldCharType="end"/>
             </w:r>
@@ -1488,6 +1516,31 @@
     <w:p/>
     <w:p/>
     <w:p/>
+    <w:p/>
+    <w:p/>
+    <w:p/>
+    <w:p/>
+    <w:p/>
+    <w:p/>
+    <w:p/>
+    <w:p/>
+    <w:p/>
+    <w:p/>
+    <w:p/>
+    <w:p/>
+    <w:p/>
+    <w:p/>
+    <w:p/>
+    <w:p/>
+    <w:p/>
+    <w:p/>
+    <w:p/>
+    <w:p/>
+    <w:p/>
+    <w:p/>
+    <w:p/>
+    <w:p/>
+    <w:p/>
     <w:p>
       <w:pPr>
         <w:pStyle w:val="Heading1"/>
@@ -1597,19 +1650,21 @@
       <w:r>
         <w:t xml:space="preserve">as </w:t>
       </w:r>
-      <w:proofErr w:type="gramStart"/>
-      <w:r>
-        <w:t>a</w:t>
-      </w:r>
-      <w:proofErr w:type="gramEnd"/>
-      <w:r>
-        <w:t xml:space="preserve"> identifier. Also it will have the accounts details that would be unique, so at any point of time client can check how many users are registered so </w:t>
-      </w:r>
-      <w:proofErr w:type="gramStart"/>
-      <w:r>
-        <w:t>far ,</w:t>
-      </w:r>
-      <w:proofErr w:type="gramEnd"/>
+      <w:r>
+        <w:t>an</w:t>
+      </w:r>
+      <w:r>
+        <w:t xml:space="preserve"> identifier. </w:t>
+      </w:r>
+      <w:r>
+        <w:t>Also,</w:t>
+      </w:r>
+      <w:r>
+        <w:t xml:space="preserve"> it will have the accounts details that would be unique, so at any point of time client can check how many users are registered so </w:t>
+      </w:r>
+      <w:r>
+        <w:t>far,</w:t>
+      </w:r>
       <w:r>
         <w:t xml:space="preserve"> that would give them a big picture of business.</w:t>
       </w:r>
@@ -1722,7 +1777,6 @@
               <w:rPr>
                 <w:color w:val="1F4E79" w:themeColor="accent5" w:themeShade="80"/>
               </w:rPr>
-              <w:lastRenderedPageBreak/>
               <w:t>TASKS</w:t>
             </w:r>
           </w:p>
@@ -1826,7 +1880,6 @@
               </w:rPr>
               <w:t>requirement document (BRD</w:t>
             </w:r>
-            <w:proofErr w:type="gramStart"/>
             <w:r>
               <w:rPr>
                 <w:sz w:val="18"/>
@@ -1839,9 +1892,8 @@
                 <w:sz w:val="18"/>
                 <w:szCs w:val="18"/>
               </w:rPr>
-              <w:t xml:space="preserve"> ,</w:t>
-            </w:r>
-            <w:proofErr w:type="gramEnd"/>
+              <w:t>,</w:t>
+            </w:r>
             <w:r>
               <w:rPr>
                 <w:sz w:val="18"/>
@@ -2225,13 +2277,8 @@
         <w:rPr>
           <w:rFonts w:ascii="Arial" w:hAnsi="Arial" w:cs="Arial"/>
         </w:rPr>
-        <w:t>Test Approach</w:t>
-      </w:r>
-      <w:r>
-        <w:rPr>
-          <w:rFonts w:ascii="Arial" w:hAnsi="Arial" w:cs="Arial"/>
-        </w:rPr>
-        <w:t>:</w:t>
+        <w:lastRenderedPageBreak/>
+        <w:t>Test Approach:</w:t>
       </w:r>
     </w:p>
     <w:p>
@@ -2747,15 +2794,13 @@
         </w:rPr>
         <w:t xml:space="preserve"> agile </w:t>
       </w:r>
-      <w:proofErr w:type="gramStart"/>
-      <w:r>
-        <w:rPr>
-          <w:rFonts w:asciiTheme="minorHAnsi" w:hAnsiTheme="minorHAnsi" w:cstheme="minorHAnsi"/>
-          <w:color w:val="222222"/>
-        </w:rPr>
-        <w:t>project</w:t>
-      </w:r>
-      <w:proofErr w:type="gramEnd"/>
+      <w:r>
+        <w:rPr>
+          <w:rFonts w:asciiTheme="minorHAnsi" w:hAnsiTheme="minorHAnsi" w:cstheme="minorHAnsi"/>
+          <w:color w:val="222222"/>
+        </w:rPr>
+        <w:t>project,</w:t>
+      </w:r>
       <w:r>
         <w:rPr>
           <w:rFonts w:asciiTheme="minorHAnsi" w:hAnsiTheme="minorHAnsi" w:cstheme="minorHAnsi"/>
@@ -2846,7 +2891,6 @@
           <w:rFonts w:asciiTheme="minorHAnsi" w:hAnsiTheme="minorHAnsi" w:cstheme="minorHAnsi"/>
           <w:color w:val="222222"/>
         </w:rPr>
-        <w:lastRenderedPageBreak/>
         <w:t xml:space="preserve">Developing and explicitly communicating the Product </w:t>
       </w:r>
       <w:r>
@@ -2969,7 +3013,20 @@
           <w:u w:val="single"/>
           <w:lang w:val="en-US"/>
         </w:rPr>
-        <w:t xml:space="preserve">: </w:t>
+        <w:t>:  </w:t>
+      </w:r>
+      <w:r>
+        <w:rPr>
+          <w:rFonts w:asciiTheme="minorHAnsi" w:eastAsia="Times New Roman" w:hAnsiTheme="minorHAnsi" w:cstheme="minorHAnsi"/>
+          <w:b w:val="0"/>
+          <w:bCs w:val="0"/>
+          <w:noProof w:val="0"/>
+          <w:color w:val="222222"/>
+          <w:sz w:val="24"/>
+          <w:szCs w:val="24"/>
+          <w:lang w:val="en-US"/>
+        </w:rPr>
+        <w:t>1</w:t>
       </w:r>
       <w:r>
         <w:rPr>
@@ -2985,7 +3042,7 @@
           <w:u w:val="single"/>
           <w:lang w:val="en-US"/>
         </w:rPr>
-        <w:t> </w:t>
+        <w:t xml:space="preserve"> </w:t>
       </w:r>
       <w:r>
         <w:rPr>
@@ -2998,25 +3055,15 @@
           <w:szCs w:val="24"/>
           <w:lang w:val="en-US"/>
         </w:rPr>
-        <w:t>1</w:t>
-      </w:r>
-      <w:r>
-        <w:rPr>
-          <w:rFonts w:asciiTheme="minorHAnsi" w:eastAsia="Times New Roman" w:hAnsiTheme="minorHAnsi" w:cstheme="minorHAnsi"/>
-          <w:b w:val="0"/>
-          <w:bCs w:val="0"/>
-          <w:i/>
-          <w:iCs/>
-          <w:noProof w:val="0"/>
-          <w:color w:val="222222"/>
-          <w:sz w:val="24"/>
-          <w:szCs w:val="24"/>
-          <w:u w:val="single"/>
-          <w:lang w:val="en-US"/>
-        </w:rPr>
-        <w:t xml:space="preserve"> </w:t>
-      </w:r>
-      <w:r>
+        <w:t>team member will act as scrum master, and he/she will be responsible for below tasks:</w:t>
+      </w:r>
+    </w:p>
+    <w:p>
+      <w:pPr>
+        <w:pStyle w:val="Heading3"/>
+        <w:shd w:val="clear" w:color="auto" w:fill="FFFFFF"/>
+        <w:spacing w:before="360" w:after="360"/>
+        <w:ind w:firstLine="360"/>
         <w:rPr>
           <w:rFonts w:asciiTheme="minorHAnsi" w:eastAsia="Times New Roman" w:hAnsiTheme="minorHAnsi" w:cstheme="minorHAnsi"/>
           <w:b w:val="0"/>
@@ -3027,15 +3074,8 @@
           <w:szCs w:val="24"/>
           <w:lang w:val="en-US"/>
         </w:rPr>
-        <w:t>team member will act as scrum master, and he/she will be responsible for below tasks:</w:t>
-      </w:r>
-    </w:p>
-    <w:p>
-      <w:pPr>
-        <w:pStyle w:val="Heading3"/>
-        <w:shd w:val="clear" w:color="auto" w:fill="FFFFFF"/>
-        <w:spacing w:before="360" w:after="360"/>
-        <w:ind w:firstLine="360"/>
+      </w:pPr>
+      <w:r>
         <w:rPr>
           <w:rFonts w:asciiTheme="minorHAnsi" w:eastAsia="Times New Roman" w:hAnsiTheme="minorHAnsi" w:cstheme="minorHAnsi"/>
           <w:b w:val="0"/>
@@ -3046,7 +3086,8 @@
           <w:szCs w:val="24"/>
           <w:lang w:val="en-US"/>
         </w:rPr>
-      </w:pPr>
+        <w:t>Coach team members</w:t>
+      </w:r>
       <w:r>
         <w:rPr>
           <w:rFonts w:asciiTheme="minorHAnsi" w:eastAsia="Times New Roman" w:hAnsiTheme="minorHAnsi" w:cstheme="minorHAnsi"/>
@@ -3058,7 +3099,7 @@
           <w:szCs w:val="24"/>
           <w:lang w:val="en-US"/>
         </w:rPr>
-        <w:t xml:space="preserve">Coach team </w:t>
+        <w:t xml:space="preserve">, </w:t>
       </w:r>
       <w:r>
         <w:rPr>
@@ -3071,7 +3112,7 @@
           <w:szCs w:val="24"/>
           <w:lang w:val="en-US"/>
         </w:rPr>
-        <w:t>members</w:t>
+        <w:t>Host daily stand-up meetings</w:t>
       </w:r>
       <w:r>
         <w:rPr>
@@ -3097,7 +3138,7 @@
           <w:szCs w:val="24"/>
           <w:lang w:val="en-US"/>
         </w:rPr>
-        <w:t>Host daily stand-up meetings</w:t>
+        <w:t>Assist the product owner with the product backlog</w:t>
       </w:r>
       <w:r>
         <w:rPr>
@@ -3123,7 +3164,7 @@
           <w:szCs w:val="24"/>
           <w:lang w:val="en-US"/>
         </w:rPr>
-        <w:t>Assist the product owner with the product backlog</w:t>
+        <w:t>remove</w:t>
       </w:r>
       <w:r>
         <w:rPr>
@@ -3136,7 +3177,7 @@
           <w:szCs w:val="24"/>
           <w:lang w:val="en-US"/>
         </w:rPr>
-        <w:t xml:space="preserve">, </w:t>
+        <w:t xml:space="preserve"> roadblocks</w:t>
       </w:r>
       <w:r>
         <w:rPr>
@@ -3149,7 +3190,7 @@
           <w:szCs w:val="24"/>
           <w:lang w:val="en-US"/>
         </w:rPr>
-        <w:t>remove</w:t>
+        <w:t xml:space="preserve">, </w:t>
       </w:r>
       <w:r>
         <w:rPr>
@@ -3162,7 +3203,7 @@
           <w:szCs w:val="24"/>
           <w:lang w:val="en-US"/>
         </w:rPr>
-        <w:t xml:space="preserve"> roadblocks</w:t>
+        <w:t>Teach Scrum practices and principles</w:t>
       </w:r>
       <w:r>
         <w:rPr>
@@ -3175,32 +3216,6 @@
           <w:szCs w:val="24"/>
           <w:lang w:val="en-US"/>
         </w:rPr>
-        <w:t xml:space="preserve">, </w:t>
-      </w:r>
-      <w:r>
-        <w:rPr>
-          <w:rFonts w:asciiTheme="minorHAnsi" w:eastAsia="Times New Roman" w:hAnsiTheme="minorHAnsi" w:cstheme="minorHAnsi"/>
-          <w:b w:val="0"/>
-          <w:bCs w:val="0"/>
-          <w:noProof w:val="0"/>
-          <w:color w:val="222222"/>
-          <w:sz w:val="24"/>
-          <w:szCs w:val="24"/>
-          <w:lang w:val="en-US"/>
-        </w:rPr>
-        <w:t>Teach Scrum practices and principles</w:t>
-      </w:r>
-      <w:r>
-        <w:rPr>
-          <w:rFonts w:asciiTheme="minorHAnsi" w:eastAsia="Times New Roman" w:hAnsiTheme="minorHAnsi" w:cstheme="minorHAnsi"/>
-          <w:b w:val="0"/>
-          <w:bCs w:val="0"/>
-          <w:noProof w:val="0"/>
-          <w:color w:val="222222"/>
-          <w:sz w:val="24"/>
-          <w:szCs w:val="24"/>
-          <w:lang w:val="en-US"/>
-        </w:rPr>
         <w:t xml:space="preserve"> etc.</w:t>
       </w:r>
     </w:p>
@@ -3250,6 +3265,7 @@
           <w:szCs w:val="27"/>
           <w:u w:val="single"/>
         </w:rPr>
+        <w:lastRenderedPageBreak/>
         <w:t>Testing</w:t>
       </w:r>
       <w:r>
@@ -3397,21 +3413,7 @@
           <w:rFonts w:asciiTheme="minorHAnsi" w:hAnsiTheme="minorHAnsi" w:cstheme="minorHAnsi"/>
           <w:color w:val="222222"/>
         </w:rPr>
-        <w:t>During execution we will be doing various</w:t>
-      </w:r>
-      <w:r>
-        <w:rPr>
-          <w:rFonts w:asciiTheme="minorHAnsi" w:hAnsiTheme="minorHAnsi" w:cstheme="minorHAnsi"/>
-          <w:color w:val="222222"/>
-        </w:rPr>
-        <w:t xml:space="preserve"> activities like adding new defects, defect triage, defect assignments, re-testing, regression testing and finally test sign-off.</w:t>
-      </w:r>
-      <w:r>
-        <w:rPr>
-          <w:rFonts w:asciiTheme="minorHAnsi" w:hAnsiTheme="minorHAnsi" w:cstheme="minorHAnsi"/>
-          <w:color w:val="222222"/>
-        </w:rPr>
-        <w:t xml:space="preserve"> </w:t>
+        <w:t xml:space="preserve">During execution we will be doing various activities like adding new defects, defect triage, defect assignments, re-testing, regression testing and finally test sign-off. </w:t>
       </w:r>
     </w:p>
     <w:p>
@@ -3462,9 +3464,9 @@
           <w:rFonts w:asciiTheme="minorHAnsi" w:hAnsiTheme="minorHAnsi" w:cstheme="minorHAnsi"/>
           <w:b/>
           <w:bCs/>
-          <w:color w:val="222222"/>
-        </w:rPr>
-        <w:lastRenderedPageBreak/>
+          <w:noProof/>
+          <w:color w:val="222222"/>
+        </w:rPr>
         <w:drawing>
           <wp:inline distT="0" distB="0" distL="0" distR="0" wp14:anchorId="468787B4" wp14:editId="3DC61447">
             <wp:extent cx="3810000" cy="2307849"/>
@@ -3640,13 +3642,41 @@
         </w:rPr>
         <w:t xml:space="preserve"> Also testing </w:t>
       </w:r>
+      <w:r>
+        <w:rPr>
+          <w:rFonts w:asciiTheme="minorHAnsi" w:hAnsiTheme="minorHAnsi" w:cstheme="minorHAnsi"/>
+          <w:color w:val="222222"/>
+        </w:rPr>
+        <w:t>evidences,</w:t>
+      </w:r>
+      <w:r>
+        <w:rPr>
+          <w:rFonts w:asciiTheme="minorHAnsi" w:hAnsiTheme="minorHAnsi" w:cstheme="minorHAnsi"/>
+          <w:color w:val="222222"/>
+        </w:rPr>
+        <w:t xml:space="preserve"> Test </w:t>
+      </w:r>
+      <w:r>
+        <w:rPr>
+          <w:rFonts w:asciiTheme="minorHAnsi" w:hAnsiTheme="minorHAnsi" w:cstheme="minorHAnsi"/>
+          <w:color w:val="222222"/>
+        </w:rPr>
+        <w:t>Strategy,</w:t>
+      </w:r>
+      <w:r>
+        <w:rPr>
+          <w:rFonts w:asciiTheme="minorHAnsi" w:hAnsiTheme="minorHAnsi" w:cstheme="minorHAnsi"/>
+          <w:color w:val="222222"/>
+        </w:rPr>
+        <w:t xml:space="preserve"> Test </w:t>
+      </w:r>
       <w:proofErr w:type="gramStart"/>
       <w:r>
         <w:rPr>
           <w:rFonts w:asciiTheme="minorHAnsi" w:hAnsiTheme="minorHAnsi" w:cstheme="minorHAnsi"/>
           <w:color w:val="222222"/>
         </w:rPr>
-        <w:t>evidences ,</w:t>
+        <w:t>Plan ,</w:t>
       </w:r>
       <w:proofErr w:type="gramEnd"/>
       <w:r>
@@ -3654,21 +3684,7 @@
           <w:rFonts w:asciiTheme="minorHAnsi" w:hAnsiTheme="minorHAnsi" w:cstheme="minorHAnsi"/>
           <w:color w:val="222222"/>
         </w:rPr>
-        <w:t xml:space="preserve"> Test </w:t>
-      </w:r>
-      <w:r>
-        <w:rPr>
-          <w:rFonts w:asciiTheme="minorHAnsi" w:hAnsiTheme="minorHAnsi" w:cstheme="minorHAnsi"/>
-          <w:color w:val="222222"/>
-        </w:rPr>
-        <w:t>Strategy</w:t>
-      </w:r>
-      <w:r>
-        <w:rPr>
-          <w:rFonts w:asciiTheme="minorHAnsi" w:hAnsiTheme="minorHAnsi" w:cstheme="minorHAnsi"/>
-          <w:color w:val="222222"/>
-        </w:rPr>
-        <w:t xml:space="preserve"> , Test Plan , Sign-off documents can be found in confluence in below link:</w:t>
+        <w:t xml:space="preserve"> Sign-off documents can be found in confluence in below link:</w:t>
       </w:r>
     </w:p>
     <w:p>
@@ -3728,6 +3744,7 @@
         <w:rPr>
           <w:rFonts w:ascii="Arial" w:hAnsi="Arial" w:cs="Arial"/>
         </w:rPr>
+        <w:lastRenderedPageBreak/>
         <w:t>Test Environment</w:t>
       </w:r>
       <w:bookmarkEnd w:id="2"/>
@@ -3805,14 +3822,12 @@
       <w:r>
         <w:t xml:space="preserve">Registration form </w:t>
       </w:r>
-      <w:proofErr w:type="gramStart"/>
       <w:r>
         <w:t xml:space="preserve">for </w:t>
       </w:r>
       <w:r>
-        <w:t xml:space="preserve"> Test</w:t>
-      </w:r>
-      <w:proofErr w:type="gramEnd"/>
+        <w:t>Test</w:t>
+      </w:r>
       <w:r>
         <w:t xml:space="preserve"> Items and execution of Regression Testing.</w:t>
       </w:r>
@@ -3924,7 +3939,6 @@
         </w:numPr>
       </w:pPr>
       <w:r>
-        <w:lastRenderedPageBreak/>
         <w:t xml:space="preserve">Confluence: </w:t>
       </w:r>
       <w:r>
@@ -4007,14 +4021,7 @@
           <w:rFonts w:asciiTheme="minorHAnsi" w:hAnsiTheme="minorHAnsi" w:cstheme="minorHAnsi"/>
           <w:noProof/>
         </w:rPr>
-        <w:t xml:space="preserve">will be creted by using </w:t>
-      </w:r>
-      <w:r>
-        <w:rPr>
-          <w:rFonts w:asciiTheme="minorHAnsi" w:hAnsiTheme="minorHAnsi" w:cstheme="minorHAnsi"/>
-          <w:noProof/>
-        </w:rPr>
-        <w:t>use production data by masking fields for privacy</w:t>
+        <w:t>will be creted by using use production data by masking fields for privacy</w:t>
       </w:r>
       <w:r>
         <w:rPr>
@@ -4091,13 +4098,7 @@
         <w:rPr>
           <w:rFonts w:ascii="Arial" w:hAnsi="Arial" w:cs="Arial"/>
         </w:rPr>
-        <w:t>Test</w:t>
-      </w:r>
-      <w:r>
-        <w:rPr>
-          <w:rFonts w:ascii="Arial" w:hAnsi="Arial" w:cs="Arial"/>
-        </w:rPr>
-        <w:t>ing Tools:</w:t>
+        <w:t>Testing Tools:</w:t>
       </w:r>
     </w:p>
     <w:p>
@@ -4296,6 +4297,7 @@
           <w:szCs w:val="24"/>
           <w:lang w:val="en-US"/>
         </w:rPr>
+        <w:lastRenderedPageBreak/>
         <w:t>We will receive the builds,</w:t>
       </w:r>
       <w:r>
@@ -4459,10 +4461,7 @@
           </w:tcPr>
           <w:p>
             <w:r>
-              <w:t>V0.</w:t>
-            </w:r>
-            <w:r>
-              <w:t>2</w:t>
+              <w:t>V0.2</w:t>
             </w:r>
           </w:p>
         </w:tc>
@@ -4472,13 +4471,7 @@
           </w:tcPr>
           <w:p>
             <w:r>
-              <w:t>0</w:t>
-            </w:r>
-            <w:r>
-              <w:t>8</w:t>
-            </w:r>
-            <w:r>
-              <w:t>/09/2022</w:t>
+              <w:t>08/09/2022</w:t>
             </w:r>
           </w:p>
         </w:tc>
@@ -4510,10 +4503,7 @@
           </w:tcPr>
           <w:p>
             <w:r>
-              <w:t>V0.</w:t>
-            </w:r>
-            <w:r>
-              <w:t>2</w:t>
+              <w:t>V0.2</w:t>
             </w:r>
           </w:p>
         </w:tc>
@@ -4523,13 +4513,7 @@
           </w:tcPr>
           <w:p>
             <w:r>
-              <w:t>0</w:t>
-            </w:r>
-            <w:r>
-              <w:t>15</w:t>
-            </w:r>
-            <w:r>
-              <w:t>/09/2022</w:t>
+              <w:t>015/09/2022</w:t>
             </w:r>
           </w:p>
         </w:tc>
@@ -4578,14 +4562,7 @@
         <w:rPr>
           <w:rFonts w:ascii="Arial" w:hAnsi="Arial" w:cs="Arial"/>
         </w:rPr>
-        <w:lastRenderedPageBreak/>
-        <w:t>Risk Analysis</w:t>
-      </w:r>
-      <w:r>
-        <w:rPr>
-          <w:rFonts w:ascii="Arial" w:hAnsi="Arial" w:cs="Arial"/>
-        </w:rPr>
-        <w:t>:</w:t>
+        <w:t>Risk Analysis:</w:t>
       </w:r>
     </w:p>
     <w:p>
@@ -4628,12 +4605,6 @@
         <w:gridCol w:w="1080"/>
       </w:tblGrid>
       <w:tr>
-        <w:tblPrEx>
-          <w:tblCellMar>
-            <w:top w:w="0" w:type="dxa"/>
-            <w:bottom w:w="0" w:type="dxa"/>
-          </w:tblCellMar>
-        </w:tblPrEx>
         <w:trPr>
           <w:trHeight w:val="617"/>
         </w:trPr>
@@ -4705,12 +4676,6 @@
         </w:tc>
       </w:tr>
       <w:tr>
-        <w:tblPrEx>
-          <w:tblCellMar>
-            <w:top w:w="0" w:type="dxa"/>
-            <w:bottom w:w="0" w:type="dxa"/>
-          </w:tblCellMar>
-        </w:tblPrEx>
         <w:trPr>
           <w:trHeight w:val="1108"/>
         </w:trPr>
@@ -4760,12 +4725,6 @@
         </w:tc>
       </w:tr>
       <w:tr>
-        <w:tblPrEx>
-          <w:tblCellMar>
-            <w:top w:w="0" w:type="dxa"/>
-            <w:bottom w:w="0" w:type="dxa"/>
-          </w:tblCellMar>
-        </w:tblPrEx>
         <w:trPr>
           <w:trHeight w:val="1068"/>
         </w:trPr>
@@ -4822,12 +4781,6 @@
         </w:tc>
       </w:tr>
       <w:tr>
-        <w:tblPrEx>
-          <w:tblCellMar>
-            <w:top w:w="0" w:type="dxa"/>
-            <w:bottom w:w="0" w:type="dxa"/>
-          </w:tblCellMar>
-        </w:tblPrEx>
         <w:trPr>
           <w:trHeight w:val="1070"/>
         </w:trPr>
@@ -4877,12 +4830,6 @@
         </w:tc>
       </w:tr>
       <w:tr>
-        <w:tblPrEx>
-          <w:tblCellMar>
-            <w:top w:w="0" w:type="dxa"/>
-            <w:bottom w:w="0" w:type="dxa"/>
-          </w:tblCellMar>
-        </w:tblPrEx>
         <w:trPr>
           <w:trHeight w:val="879"/>
         </w:trPr>
@@ -4933,12 +4880,6 @@
         </w:tc>
       </w:tr>
       <w:tr>
-        <w:tblPrEx>
-          <w:tblCellMar>
-            <w:top w:w="0" w:type="dxa"/>
-            <w:bottom w:w="0" w:type="dxa"/>
-          </w:tblCellMar>
-        </w:tblPrEx>
         <w:trPr>
           <w:trHeight w:val="896"/>
         </w:trPr>
@@ -5024,13 +4965,7 @@
         <w:rPr>
           <w:rFonts w:ascii="Arial" w:hAnsi="Arial" w:cs="Arial"/>
         </w:rPr>
-        <w:t>R</w:t>
-      </w:r>
-      <w:r>
-        <w:rPr>
-          <w:rFonts w:ascii="Arial" w:hAnsi="Arial" w:cs="Arial"/>
-        </w:rPr>
-        <w:t>eviews and Approvals:</w:t>
+        <w:t>Reviews and Approvals:</w:t>
       </w:r>
     </w:p>
     <w:p/>
@@ -5362,7 +5297,6 @@
           </w:tcPr>
           <w:p>
             <w:r>
-              <w:lastRenderedPageBreak/>
               <w:t>ROLE</w:t>
             </w:r>
           </w:p>
@@ -7570,6 +7504,7 @@
   <w:style w:type="character" w:default="1" w:styleId="DefaultParagraphFont">
     <w:name w:val="Default Paragraph Font"/>
     <w:uiPriority w:val="1"/>
+    <w:semiHidden/>
     <w:unhideWhenUsed/>
   </w:style>
   <w:style w:type="table" w:default="1" w:styleId="TableNormal">

</xml_diff>